<commit_message>
Entree list looks good
used a grid css method
</commit_message>
<xml_diff>
--- a/menu.docx
+++ b/menu.docx
@@ -3115,8 +3115,6 @@
               </w:rPr>
               <w:t>$3</w:t>
             </w:r>
-            <w:bookmarkStart w:id="0" w:name="_GoBack"/>
-            <w:bookmarkEnd w:id="0"/>
           </w:p>
           <w:p>
             <w:r>
@@ -3276,25 +3274,15 @@
               <w:pStyle w:val="Heading3"/>
             </w:pPr>
             <w:r>
-              <w:t>Spicy bean</w:t>
+              <w:t xml:space="preserve">Spicy </w:t>
             </w:r>
             <w:r>
-              <w:t>-</w:t>
+              <w:t>beanini</w:t>
             </w:r>
+            <w:bookmarkStart w:id="0" w:name="_GoBack"/>
+            <w:bookmarkEnd w:id="0"/>
             <w:r>
-              <w:t>cheez</w:t>
-            </w:r>
-            <w:r>
-              <w:t xml:space="preserve">e </w:t>
-            </w:r>
-            <w:r>
-              <w:t>pan</w:t>
-            </w:r>
-            <w:r>
-              <w:t>in</w:t>
-            </w:r>
-            <w:r>
-              <w:t xml:space="preserve">ini </w:t>
+              <w:t xml:space="preserve"> </w:t>
             </w:r>
             <w:r>
               <w:t>  </w:t>
@@ -3308,15 +3296,7 @@
           </w:p>
           <w:p>
             <w:r>
-              <w:t xml:space="preserve">“Fresh” </w:t>
-            </w:r>
-            <w:proofErr w:type="spellStart"/>
-            <w:r>
-              <w:t>paninini</w:t>
-            </w:r>
-            <w:proofErr w:type="spellEnd"/>
-            <w:r>
-              <w:t xml:space="preserve"> </w:t>
+              <w:t xml:space="preserve">“Fresh” paninini </w:t>
             </w:r>
             <w:r>
               <w:t>bread stuffed with your choice of beans, cheese, and our patented ghost-pepper gummy-bears for a sweet heat like no other. If you can finish the whole sandwich in 10 minutes with no water, it’s free!</w:t>
@@ -3327,10 +3307,7 @@
               <w:pStyle w:val="Heading3"/>
             </w:pPr>
             <w:r>
-              <w:t>pizza for one</w:t>
-            </w:r>
-            <w:r>
-              <w:t xml:space="preserve"> </w:t>
+              <w:t xml:space="preserve">pizza for one </w:t>
             </w:r>
             <w:r>
               <w:t>  </w:t>
@@ -29284,6 +29261,7 @@
     <w:rsid w:val="00361F48"/>
     <w:rsid w:val="003D2E84"/>
     <w:rsid w:val="004D72CE"/>
+    <w:rsid w:val="006B652E"/>
     <w:rsid w:val="009E08ED"/>
     <w:rsid w:val="00F90DEB"/>
   </w:rsids>

</xml_diff>